<commit_message>
new file:   examples/junk.do 	modified:   examples/production_for.png 	modified:   examples/svm.docx 	modified:   examples/svm.html 	modified:   examples/svm.pdf 	modified:   examples/svm.txt 	modified:   examples/train_for.png
</commit_message>
<xml_diff>
--- a/examples/svm.docx
+++ b/examples/svm.docx
@@ -749,90 +749,188 @@
         <w:rPr>
           <w:rStyle w:val="code"/>
         </w:rPr>
-        <w:t>X = np.array(Data.get("foreign mpg price weight"))</w:t>
-      </w:r>
-    </w:p>
-    <w:p>
-      <w:pPr>
-        <w:pBdr>
-          <w:top w:val="none" w:sz="0" w:space="0" w:color="auto"/>
-          <w:left w:val="none" w:sz="0" w:space="0" w:color="auto"/>
-          <w:bottom w:val="none" w:sz="0" w:space="0" w:color="auto"/>
-          <w:right w:val="none" w:sz="0" w:space="0" w:color="auto"/>
-        </w:pBdr>
-        <w:spacing w:before="0" w:after="0"/>
-        <w:ind w:left="360" w:right="270"/>
-        <w:jc w:val="left"/>
-        <w:rPr>
-          <w:rStyle w:val="code"/>
-        </w:rPr>
-      </w:pPr>
-    </w:p>
-    <w:p>
-      <w:pPr>
-        <w:pBdr>
-          <w:top w:val="none" w:sz="0" w:space="0" w:color="auto"/>
-          <w:left w:val="none" w:sz="0" w:space="0" w:color="auto"/>
-          <w:bottom w:val="none" w:sz="0" w:space="0" w:color="auto"/>
-          <w:right w:val="none" w:sz="0" w:space="0" w:color="auto"/>
-        </w:pBdr>
-        <w:spacing w:before="0" w:after="0"/>
-        <w:ind w:left="360" w:right="270"/>
-        <w:jc w:val="left"/>
-        <w:rPr>
-          <w:rStyle w:val="code"/>
-        </w:rPr>
-      </w:pPr>
-      <w:r>
-        <w:rPr>
-          <w:rStyle w:val="code"/>
-        </w:rPr>
-        <w:t>fig = plt.figure()</w:t>
-      </w:r>
-    </w:p>
-    <w:p>
-      <w:pPr>
-        <w:pBdr>
-          <w:top w:val="none" w:sz="0" w:space="0" w:color="auto"/>
-          <w:left w:val="none" w:sz="0" w:space="0" w:color="auto"/>
-          <w:bottom w:val="none" w:sz="0" w:space="0" w:color="auto"/>
-          <w:right w:val="none" w:sz="0" w:space="0" w:color="auto"/>
-        </w:pBdr>
-        <w:spacing w:before="0" w:after="0"/>
-        <w:ind w:left="360" w:right="270"/>
-        <w:jc w:val="left"/>
-        <w:rPr>
-          <w:rStyle w:val="code"/>
-        </w:rPr>
-      </w:pPr>
-      <w:r>
-        <w:rPr>
-          <w:rStyle w:val="code"/>
-        </w:rPr>
-        <w:t>ax = Axes3D(fig, elev=-155, azim=105)</w:t>
-      </w:r>
-    </w:p>
-    <w:p>
-      <w:pPr>
-        <w:pBdr>
-          <w:top w:val="none" w:sz="0" w:space="0" w:color="auto"/>
-          <w:left w:val="none" w:sz="0" w:space="0" w:color="auto"/>
-          <w:bottom w:val="none" w:sz="0" w:space="0" w:color="auto"/>
-          <w:right w:val="none" w:sz="0" w:space="0" w:color="auto"/>
-        </w:pBdr>
-        <w:spacing w:before="0" w:after="0"/>
-        <w:ind w:left="360" w:right="270"/>
-        <w:jc w:val="left"/>
-        <w:rPr>
-          <w:rStyle w:val="code"/>
-        </w:rPr>
-      </w:pPr>
-      <w:r>
-        <w:rPr>
-          <w:rStyle w:val="code"/>
-        </w:rPr>
-        <w:t>ax.scatter(X[:, 1], X[:,2], X[:, 3], c=X[:,0]&lt;0.1, marker='o')</w:t>
-      </w:r>
+        <w:t>X = np.array(Data.get("foreign mpg turn headroom"))</w:t>
+      </w:r>
+    </w:p>
+    <w:p>
+      <w:pPr>
+        <w:pBdr>
+          <w:top w:val="none" w:sz="0" w:space="0" w:color="auto"/>
+          <w:left w:val="none" w:sz="0" w:space="0" w:color="auto"/>
+          <w:bottom w:val="none" w:sz="0" w:space="0" w:color="auto"/>
+          <w:right w:val="none" w:sz="0" w:space="0" w:color="auto"/>
+        </w:pBdr>
+        <w:spacing w:before="0" w:after="0"/>
+        <w:ind w:left="360" w:right="270"/>
+        <w:jc w:val="left"/>
+        <w:rPr>
+          <w:rStyle w:val="code"/>
+        </w:rPr>
+      </w:pPr>
+    </w:p>
+    <w:p>
+      <w:pPr>
+        <w:pBdr>
+          <w:top w:val="none" w:sz="0" w:space="0" w:color="auto"/>
+          <w:left w:val="none" w:sz="0" w:space="0" w:color="auto"/>
+          <w:bottom w:val="none" w:sz="0" w:space="0" w:color="auto"/>
+          <w:right w:val="none" w:sz="0" w:space="0" w:color="auto"/>
+        </w:pBdr>
+        <w:spacing w:before="0" w:after="0"/>
+        <w:ind w:left="360" w:right="270"/>
+        <w:jc w:val="left"/>
+        <w:rPr>
+          <w:rStyle w:val="code"/>
+        </w:rPr>
+      </w:pPr>
+      <w:r>
+        <w:rPr>
+          <w:rStyle w:val="code"/>
+        </w:rPr>
+        <w:t>fig = plt.figure(1, figsize=(6, 6))</w:t>
+      </w:r>
+    </w:p>
+    <w:p>
+      <w:pPr>
+        <w:pBdr>
+          <w:top w:val="none" w:sz="0" w:space="0" w:color="auto"/>
+          <w:left w:val="none" w:sz="0" w:space="0" w:color="auto"/>
+          <w:bottom w:val="none" w:sz="0" w:space="0" w:color="auto"/>
+          <w:right w:val="none" w:sz="0" w:space="0" w:color="auto"/>
+        </w:pBdr>
+        <w:spacing w:before="0" w:after="0"/>
+        <w:ind w:left="360" w:right="270"/>
+        <w:jc w:val="left"/>
+        <w:rPr>
+          <w:rStyle w:val="code"/>
+        </w:rPr>
+      </w:pPr>
+      <w:r>
+        <w:rPr>
+          <w:rStyle w:val="code"/>
+        </w:rPr>
+        <w:t>ax = Axes3D(fig)</w:t>
+      </w:r>
+    </w:p>
+    <w:p>
+      <w:pPr>
+        <w:pBdr>
+          <w:top w:val="none" w:sz="0" w:space="0" w:color="auto"/>
+          <w:left w:val="none" w:sz="0" w:space="0" w:color="auto"/>
+          <w:bottom w:val="none" w:sz="0" w:space="0" w:color="auto"/>
+          <w:right w:val="none" w:sz="0" w:space="0" w:color="auto"/>
+        </w:pBdr>
+        <w:spacing w:before="0" w:after="0"/>
+        <w:ind w:left="360" w:right="270"/>
+        <w:jc w:val="left"/>
+        <w:rPr>
+          <w:rStyle w:val="code"/>
+        </w:rPr>
+      </w:pPr>
+      <w:r>
+        <w:rPr>
+          <w:rStyle w:val="code"/>
+        </w:rPr>
+        <w:t>ax.scatter(X[:, 1], X[:, 2], X[:, 3], c=X[:, 0]&lt;0.1, s=30)</w:t>
+      </w:r>
+    </w:p>
+    <w:p>
+      <w:pPr>
+        <w:pBdr>
+          <w:top w:val="none" w:sz="0" w:space="0" w:color="auto"/>
+          <w:left w:val="none" w:sz="0" w:space="0" w:color="auto"/>
+          <w:bottom w:val="none" w:sz="0" w:space="0" w:color="auto"/>
+          <w:right w:val="none" w:sz="0" w:space="0" w:color="auto"/>
+        </w:pBdr>
+        <w:spacing w:before="0" w:after="0"/>
+        <w:ind w:left="360" w:right="270"/>
+        <w:jc w:val="left"/>
+        <w:rPr>
+          <w:rStyle w:val="code"/>
+        </w:rPr>
+      </w:pPr>
+    </w:p>
+    <w:p>
+      <w:pPr>
+        <w:pBdr>
+          <w:top w:val="none" w:sz="0" w:space="0" w:color="auto"/>
+          <w:left w:val="none" w:sz="0" w:space="0" w:color="auto"/>
+          <w:bottom w:val="none" w:sz="0" w:space="0" w:color="auto"/>
+          <w:right w:val="none" w:sz="0" w:space="0" w:color="auto"/>
+        </w:pBdr>
+        <w:spacing w:before="0" w:after="0"/>
+        <w:ind w:left="360" w:right="270"/>
+        <w:jc w:val="left"/>
+        <w:rPr>
+          <w:rStyle w:val="code"/>
+        </w:rPr>
+      </w:pPr>
+      <w:r>
+        <w:rPr>
+          <w:rStyle w:val="code"/>
+        </w:rPr>
+        <w:t>ax.set_xlabel("Mileage (mpg)")</w:t>
+      </w:r>
+    </w:p>
+    <w:p>
+      <w:pPr>
+        <w:pBdr>
+          <w:top w:val="none" w:sz="0" w:space="0" w:color="auto"/>
+          <w:left w:val="none" w:sz="0" w:space="0" w:color="auto"/>
+          <w:bottom w:val="none" w:sz="0" w:space="0" w:color="auto"/>
+          <w:right w:val="none" w:sz="0" w:space="0" w:color="auto"/>
+        </w:pBdr>
+        <w:spacing w:before="0" w:after="0"/>
+        <w:ind w:left="360" w:right="270"/>
+        <w:jc w:val="left"/>
+        <w:rPr>
+          <w:rStyle w:val="code"/>
+        </w:rPr>
+      </w:pPr>
+      <w:r>
+        <w:rPr>
+          <w:rStyle w:val="code"/>
+        </w:rPr>
+        <w:t>ax.set_ylabel("Trunk space (cu. ft.)")</w:t>
+      </w:r>
+    </w:p>
+    <w:p>
+      <w:pPr>
+        <w:pBdr>
+          <w:top w:val="none" w:sz="0" w:space="0" w:color="auto"/>
+          <w:left w:val="none" w:sz="0" w:space="0" w:color="auto"/>
+          <w:bottom w:val="none" w:sz="0" w:space="0" w:color="auto"/>
+          <w:right w:val="none" w:sz="0" w:space="0" w:color="auto"/>
+        </w:pBdr>
+        <w:spacing w:before="0" w:after="0"/>
+        <w:ind w:left="360" w:right="270"/>
+        <w:jc w:val="left"/>
+        <w:rPr>
+          <w:rStyle w:val="code"/>
+        </w:rPr>
+      </w:pPr>
+      <w:r>
+        <w:rPr>
+          <w:rStyle w:val="code"/>
+        </w:rPr>
+        <w:t>ax.set_zlabel("Headroom (in.)")</w:t>
+      </w:r>
+    </w:p>
+    <w:p>
+      <w:pPr>
+        <w:pBdr>
+          <w:top w:val="none" w:sz="0" w:space="0" w:color="auto"/>
+          <w:left w:val="none" w:sz="0" w:space="0" w:color="auto"/>
+          <w:bottom w:val="none" w:sz="0" w:space="0" w:color="auto"/>
+          <w:right w:val="none" w:sz="0" w:space="0" w:color="auto"/>
+        </w:pBdr>
+        <w:spacing w:before="0" w:after="0"/>
+        <w:ind w:left="360" w:right="270"/>
+        <w:jc w:val="left"/>
+        <w:rPr>
+          <w:rStyle w:val="code"/>
+        </w:rPr>
+      </w:pPr>
     </w:p>
     <w:p>
       <w:pPr>
@@ -919,7 +1017,7 @@
         </w:rPr>
         <w:drawing>
           <wp:inline>
-            <wp:extent cx="6096000" cy="4572000"/>
+            <wp:extent cx="5715000" cy="5715000"/>
             <wp:docPr id="100002" name="" descr="scatter train data"/>
             <wp:cNvGraphicFramePr>
               <a:graphicFrameLocks xmlns:a="http://schemas.openxmlformats.org/drawingml/2006/main" noChangeAspect="1"/>
@@ -928,7 +1026,7 @@
               <a:graphicData uri="http://schemas.openxmlformats.org/drawingml/2006/picture">
                 <pic:pic xmlns:pic="http://schemas.openxmlformats.org/drawingml/2006/picture">
                   <pic:nvPicPr>
-                    <pic:cNvPr id="2036713555" name=""/>
+                    <pic:cNvPr id="1300307891" name=""/>
                     <pic:cNvPicPr>
                       <a:picLocks noChangeAspect="1"/>
                     </pic:cNvPicPr>
@@ -942,7 +1040,7 @@
                   <pic:spPr>
                     <a:xfrm>
                       <a:off x="0" y="0"/>
-                      <a:ext cx="6096000" cy="4572000"/>
+                      <a:ext cx="5715000" cy="5715000"/>
                     </a:xfrm>
                     <a:prstGeom prst="rect">
                       <a:avLst/>
@@ -1029,7 +1127,7 @@
         </w:rPr>
         <w:drawing>
           <wp:inline>
-            <wp:extent cx="6096000" cy="4572000"/>
+            <wp:extent cx="5715000" cy="5715000"/>
             <wp:docPr id="100003" name="" descr="scatter train data"/>
             <wp:cNvGraphicFramePr>
               <a:graphicFrameLocks xmlns:a="http://schemas.openxmlformats.org/drawingml/2006/main" noChangeAspect="1"/>
@@ -1038,7 +1136,7 @@
               <a:graphicData uri="http://schemas.openxmlformats.org/drawingml/2006/picture">
                 <pic:pic xmlns:pic="http://schemas.openxmlformats.org/drawingml/2006/picture">
                   <pic:nvPicPr>
-                    <pic:cNvPr id="1902988696" name=""/>
+                    <pic:cNvPr id="1595994695" name=""/>
                     <pic:cNvPicPr>
                       <a:picLocks noChangeAspect="1"/>
                     </pic:cNvPicPr>
@@ -1052,7 +1150,7 @@
                   <pic:spPr>
                     <a:xfrm>
                       <a:off x="0" y="0"/>
-                      <a:ext cx="6096000" cy="4572000"/>
+                      <a:ext cx="5715000" cy="5715000"/>
                     </a:xfrm>
                     <a:prstGeom prst="rect">
                       <a:avLst/>
@@ -1276,121 +1374,121 @@
         <w:rPr>
           <w:rStyle w:val="code"/>
         </w:rPr>
-        <w:t>. pysvm2predict for2</w:t>
-      </w:r>
-    </w:p>
-    <w:p>
-      <w:pPr>
-        <w:pBdr>
-          <w:top w:val="none" w:sz="0" w:space="0" w:color="auto"/>
-          <w:left w:val="none" w:sz="0" w:space="0" w:color="auto"/>
-          <w:bottom w:val="none" w:sz="0" w:space="0" w:color="auto"/>
-          <w:right w:val="none" w:sz="0" w:space="0" w:color="auto"/>
-        </w:pBdr>
-        <w:spacing w:before="0" w:after="0"/>
-        <w:ind w:left="360" w:right="270"/>
-        <w:jc w:val="left"/>
-        <w:rPr>
-          <w:rStyle w:val="code"/>
-        </w:rPr>
-      </w:pPr>
-    </w:p>
-    <w:p>
-      <w:pPr>
-        <w:pBdr>
-          <w:top w:val="none" w:sz="0" w:space="0" w:color="auto"/>
-          <w:left w:val="none" w:sz="0" w:space="0" w:color="auto"/>
-          <w:bottom w:val="none" w:sz="0" w:space="0" w:color="auto"/>
-          <w:right w:val="none" w:sz="0" w:space="0" w:color="auto"/>
-        </w:pBdr>
-        <w:spacing w:before="0" w:after="0"/>
-        <w:ind w:left="360" w:right="270"/>
-        <w:jc w:val="left"/>
-        <w:rPr>
-          <w:rStyle w:val="code"/>
-        </w:rPr>
-      </w:pPr>
-      <w:r>
-        <w:rPr>
-          <w:rStyle w:val="code"/>
-        </w:rPr>
-        <w:t>. label values for2 origin</w:t>
-      </w:r>
-    </w:p>
-    <w:p>
-      <w:pPr>
-        <w:pBdr>
-          <w:top w:val="none" w:sz="0" w:space="0" w:color="auto"/>
-          <w:left w:val="none" w:sz="0" w:space="0" w:color="auto"/>
-          <w:bottom w:val="none" w:sz="0" w:space="0" w:color="auto"/>
-          <w:right w:val="none" w:sz="0" w:space="0" w:color="auto"/>
-        </w:pBdr>
-        <w:spacing w:before="0" w:after="0"/>
-        <w:ind w:left="360" w:right="270"/>
-        <w:jc w:val="left"/>
-        <w:rPr>
-          <w:rStyle w:val="code"/>
-        </w:rPr>
-      </w:pPr>
-    </w:p>
-    <w:p>
-      <w:pPr>
-        <w:pBdr>
-          <w:top w:val="none" w:sz="0" w:space="0" w:color="auto"/>
-          <w:left w:val="none" w:sz="0" w:space="0" w:color="auto"/>
-          <w:bottom w:val="none" w:sz="0" w:space="0" w:color="auto"/>
-          <w:right w:val="none" w:sz="0" w:space="0" w:color="auto"/>
-        </w:pBdr>
-        <w:spacing w:before="0" w:after="0"/>
-        <w:ind w:left="360" w:right="270"/>
-        <w:jc w:val="left"/>
-        <w:rPr>
-          <w:rStyle w:val="code"/>
-        </w:rPr>
-      </w:pPr>
-      <w:r>
-        <w:rPr>
-          <w:rStyle w:val="code"/>
-        </w:rPr>
-        <w:t>. tabulate foreign for2, nokey</w:t>
-      </w:r>
-    </w:p>
-    <w:p>
-      <w:pPr>
-        <w:pBdr>
-          <w:top w:val="none" w:sz="0" w:space="0" w:color="auto"/>
-          <w:left w:val="none" w:sz="0" w:space="0" w:color="auto"/>
-          <w:bottom w:val="none" w:sz="0" w:space="0" w:color="auto"/>
-          <w:right w:val="none" w:sz="0" w:space="0" w:color="auto"/>
-        </w:pBdr>
-        <w:spacing w:before="0" w:after="0"/>
-        <w:ind w:left="360" w:right="270"/>
-        <w:jc w:val="left"/>
-        <w:rPr>
-          <w:rStyle w:val="code"/>
-        </w:rPr>
-      </w:pPr>
-    </w:p>
-    <w:p>
-      <w:pPr>
-        <w:pBdr>
-          <w:top w:val="none" w:sz="0" w:space="0" w:color="auto"/>
-          <w:left w:val="none" w:sz="0" w:space="0" w:color="auto"/>
-          <w:bottom w:val="none" w:sz="0" w:space="0" w:color="auto"/>
-          <w:right w:val="none" w:sz="0" w:space="0" w:color="auto"/>
-        </w:pBdr>
-        <w:spacing w:before="0" w:after="0"/>
-        <w:ind w:left="360" w:right="270"/>
-        <w:jc w:val="left"/>
-        <w:rPr>
-          <w:rStyle w:val="code"/>
-        </w:rPr>
-      </w:pPr>
-      <w:r>
-        <w:rPr>
-          <w:rStyle w:val="code"/>
-        </w:rPr>
-        <w:t xml:space="preserve">           |         for2</w:t>
+        <w:t>. pysvm2predict foreign_pred</w:t>
+      </w:r>
+    </w:p>
+    <w:p>
+      <w:pPr>
+        <w:pBdr>
+          <w:top w:val="none" w:sz="0" w:space="0" w:color="auto"/>
+          <w:left w:val="none" w:sz="0" w:space="0" w:color="auto"/>
+          <w:bottom w:val="none" w:sz="0" w:space="0" w:color="auto"/>
+          <w:right w:val="none" w:sz="0" w:space="0" w:color="auto"/>
+        </w:pBdr>
+        <w:spacing w:before="0" w:after="0"/>
+        <w:ind w:left="360" w:right="270"/>
+        <w:jc w:val="left"/>
+        <w:rPr>
+          <w:rStyle w:val="code"/>
+        </w:rPr>
+      </w:pPr>
+    </w:p>
+    <w:p>
+      <w:pPr>
+        <w:pBdr>
+          <w:top w:val="none" w:sz="0" w:space="0" w:color="auto"/>
+          <w:left w:val="none" w:sz="0" w:space="0" w:color="auto"/>
+          <w:bottom w:val="none" w:sz="0" w:space="0" w:color="auto"/>
+          <w:right w:val="none" w:sz="0" w:space="0" w:color="auto"/>
+        </w:pBdr>
+        <w:spacing w:before="0" w:after="0"/>
+        <w:ind w:left="360" w:right="270"/>
+        <w:jc w:val="left"/>
+        <w:rPr>
+          <w:rStyle w:val="code"/>
+        </w:rPr>
+      </w:pPr>
+      <w:r>
+        <w:rPr>
+          <w:rStyle w:val="code"/>
+        </w:rPr>
+        <w:t>. label values foreign_pred origin</w:t>
+      </w:r>
+    </w:p>
+    <w:p>
+      <w:pPr>
+        <w:pBdr>
+          <w:top w:val="none" w:sz="0" w:space="0" w:color="auto"/>
+          <w:left w:val="none" w:sz="0" w:space="0" w:color="auto"/>
+          <w:bottom w:val="none" w:sz="0" w:space="0" w:color="auto"/>
+          <w:right w:val="none" w:sz="0" w:space="0" w:color="auto"/>
+        </w:pBdr>
+        <w:spacing w:before="0" w:after="0"/>
+        <w:ind w:left="360" w:right="270"/>
+        <w:jc w:val="left"/>
+        <w:rPr>
+          <w:rStyle w:val="code"/>
+        </w:rPr>
+      </w:pPr>
+    </w:p>
+    <w:p>
+      <w:pPr>
+        <w:pBdr>
+          <w:top w:val="none" w:sz="0" w:space="0" w:color="auto"/>
+          <w:left w:val="none" w:sz="0" w:space="0" w:color="auto"/>
+          <w:bottom w:val="none" w:sz="0" w:space="0" w:color="auto"/>
+          <w:right w:val="none" w:sz="0" w:space="0" w:color="auto"/>
+        </w:pBdr>
+        <w:spacing w:before="0" w:after="0"/>
+        <w:ind w:left="360" w:right="270"/>
+        <w:jc w:val="left"/>
+        <w:rPr>
+          <w:rStyle w:val="code"/>
+        </w:rPr>
+      </w:pPr>
+      <w:r>
+        <w:rPr>
+          <w:rStyle w:val="code"/>
+        </w:rPr>
+        <w:t>. tabulate foreign foreign_pred, nokey</w:t>
+      </w:r>
+    </w:p>
+    <w:p>
+      <w:pPr>
+        <w:pBdr>
+          <w:top w:val="none" w:sz="0" w:space="0" w:color="auto"/>
+          <w:left w:val="none" w:sz="0" w:space="0" w:color="auto"/>
+          <w:bottom w:val="none" w:sz="0" w:space="0" w:color="auto"/>
+          <w:right w:val="none" w:sz="0" w:space="0" w:color="auto"/>
+        </w:pBdr>
+        <w:spacing w:before="0" w:after="0"/>
+        <w:ind w:left="360" w:right="270"/>
+        <w:jc w:val="left"/>
+        <w:rPr>
+          <w:rStyle w:val="code"/>
+        </w:rPr>
+      </w:pPr>
+    </w:p>
+    <w:p>
+      <w:pPr>
+        <w:pBdr>
+          <w:top w:val="none" w:sz="0" w:space="0" w:color="auto"/>
+          <w:left w:val="none" w:sz="0" w:space="0" w:color="auto"/>
+          <w:bottom w:val="none" w:sz="0" w:space="0" w:color="auto"/>
+          <w:right w:val="none" w:sz="0" w:space="0" w:color="auto"/>
+        </w:pBdr>
+        <w:spacing w:before="0" w:after="0"/>
+        <w:ind w:left="360" w:right="270"/>
+        <w:jc w:val="left"/>
+        <w:rPr>
+          <w:rStyle w:val="code"/>
+        </w:rPr>
+      </w:pPr>
+      <w:r>
+        <w:rPr>
+          <w:rStyle w:val="code"/>
+        </w:rPr>
+        <w:t xml:space="preserve">           |     foreign_pred</w:t>
       </w:r>
     </w:p>
     <w:p>

</xml_diff>

<commit_message>
modified:   examples/production_for.png 	modified:   examples/svm.docx 	modified:   examples/svm.html 	modified:   examples/svm.pdf 	modified:   examples/svm.txt 	modified:   examples/train_for.png
</commit_message>
<xml_diff>
--- a/examples/svm.docx
+++ b/examples/svm.docx
@@ -1026,7 +1026,7 @@
               <a:graphicData uri="http://schemas.openxmlformats.org/drawingml/2006/picture">
                 <pic:pic xmlns:pic="http://schemas.openxmlformats.org/drawingml/2006/picture">
                   <pic:nvPicPr>
-                    <pic:cNvPr id="1300307891" name=""/>
+                    <pic:cNvPr id="650186099" name=""/>
                     <pic:cNvPicPr>
                       <a:picLocks noChangeAspect="1"/>
                     </pic:cNvPicPr>
@@ -1136,7 +1136,7 @@
               <a:graphicData uri="http://schemas.openxmlformats.org/drawingml/2006/picture">
                 <pic:pic xmlns:pic="http://schemas.openxmlformats.org/drawingml/2006/picture">
                   <pic:nvPicPr>
-                    <pic:cNvPr id="1595994695" name=""/>
+                    <pic:cNvPr id="765997459" name=""/>
                     <pic:cNvPicPr>
                       <a:picLocks noChangeAspect="1"/>
                     </pic:cNvPicPr>
@@ -1638,6 +1638,22 @@
           <w:rStyle w:val="code"/>
         </w:rPr>
       </w:pPr>
+    </w:p>
+    <w:p>
+      <w:pPr>
+        <w:pStyle w:val="p"/>
+        <w:pBdr>
+          <w:top w:val="none" w:sz="0" w:space="0" w:color="auto"/>
+          <w:left w:val="none" w:sz="0" w:space="0" w:color="auto"/>
+          <w:bottom w:val="none" w:sz="0" w:space="0" w:color="auto"/>
+          <w:right w:val="none" w:sz="0" w:space="0" w:color="auto"/>
+        </w:pBdr>
+        <w:spacing w:before="180" w:after="180"/>
+        <w:ind w:left="180" w:right="180"/>
+      </w:pPr>
+      <w:r>
+        <w:t>The percentage of correctly identified cars is 75.00%.</w:t>
+      </w:r>
     </w:p>
     <w:p>
       <w:pPr>

</xml_diff>